<commit_message>
Ajouté les joueurs et programmé le bouton "Joueur Suivant"
Également enlevé le dossier .vs dans le .gitignore
</commit_message>
<xml_diff>
--- a/travail2.docx
+++ b/travail2.docx
@@ -1201,23 +1201,7 @@
           <w:sz w:val="22"/>
           <w:szCs w:val="22"/>
         </w:rPr>
-        <w:t xml:space="preserve"> (</w:t>
-      </w:r>
-      <w:r>
-        <w:rPr>
-          <w:rFonts w:ascii="Calibri" w:hAnsi="Calibri"/>
-          <w:sz w:val="22"/>
-          <w:szCs w:val="22"/>
-        </w:rPr>
-        <w:t>des dés, des cartes et des jetons</w:t>
-      </w:r>
-      <w:r>
-        <w:rPr>
-          <w:rFonts w:ascii="Calibri" w:hAnsi="Calibri"/>
-          <w:sz w:val="22"/>
-          <w:szCs w:val="22"/>
-        </w:rPr>
-        <w:t>)</w:t>
+        <w:t xml:space="preserve"> (des dés, des cartes et des jetons)</w:t>
       </w:r>
       <w:r>
         <w:rPr>
@@ -2558,13 +2542,15 @@
         <w:jc w:val="both"/>
         <w:rPr>
           <w:rFonts w:ascii="Calibri" w:hAnsi="Calibri"/>
-          <w:sz w:val="22"/>
-          <w:szCs w:val="22"/>
-        </w:rPr>
-      </w:pPr>
-      <w:r>
-        <w:rPr>
-          <w:rFonts w:ascii="Calibri" w:hAnsi="Calibri"/>
+          <w:color w:val="A6A6A6" w:themeColor="background1" w:themeShade="A6"/>
+          <w:sz w:val="22"/>
+          <w:szCs w:val="22"/>
+        </w:rPr>
+      </w:pPr>
+      <w:r>
+        <w:rPr>
+          <w:rFonts w:ascii="Calibri" w:hAnsi="Calibri"/>
+          <w:color w:val="A6A6A6" w:themeColor="background1" w:themeShade="A6"/>
           <w:sz w:val="22"/>
           <w:szCs w:val="22"/>
         </w:rPr>
@@ -2583,13 +2569,15 @@
         <w:jc w:val="both"/>
         <w:rPr>
           <w:rFonts w:ascii="Calibri" w:hAnsi="Calibri"/>
-          <w:sz w:val="22"/>
-          <w:szCs w:val="22"/>
-        </w:rPr>
-      </w:pPr>
-      <w:r>
-        <w:rPr>
-          <w:rFonts w:ascii="Calibri" w:hAnsi="Calibri"/>
+          <w:color w:val="A6A6A6" w:themeColor="background1" w:themeShade="A6"/>
+          <w:sz w:val="22"/>
+          <w:szCs w:val="22"/>
+        </w:rPr>
+      </w:pPr>
+      <w:r>
+        <w:rPr>
+          <w:rFonts w:ascii="Calibri" w:hAnsi="Calibri"/>
+          <w:color w:val="A6A6A6" w:themeColor="background1" w:themeShade="A6"/>
           <w:sz w:val="22"/>
           <w:szCs w:val="22"/>
         </w:rPr>
@@ -2608,6 +2596,7 @@
         <w:jc w:val="both"/>
         <w:rPr>
           <w:rFonts w:ascii="Calibri" w:hAnsi="Calibri"/>
+          <w:color w:val="A6A6A6" w:themeColor="background1" w:themeShade="A6"/>
           <w:sz w:val="22"/>
           <w:szCs w:val="22"/>
         </w:rPr>
@@ -2616,6 +2605,7 @@
       <w:r>
         <w:rPr>
           <w:rFonts w:ascii="Calibri" w:hAnsi="Calibri"/>
+          <w:color w:val="A6A6A6" w:themeColor="background1" w:themeShade="A6"/>
           <w:sz w:val="22"/>
           <w:szCs w:val="22"/>
         </w:rPr>
@@ -2625,6 +2615,7 @@
       <w:r>
         <w:rPr>
           <w:rFonts w:ascii="Calibri" w:hAnsi="Calibri"/>
+          <w:color w:val="A6A6A6" w:themeColor="background1" w:themeShade="A6"/>
           <w:sz w:val="22"/>
           <w:szCs w:val="22"/>
         </w:rPr>
@@ -2643,6 +2634,7 @@
         <w:jc w:val="both"/>
         <w:rPr>
           <w:rFonts w:ascii="Calibri" w:hAnsi="Calibri"/>
+          <w:color w:val="A6A6A6" w:themeColor="background1" w:themeShade="A6"/>
           <w:sz w:val="22"/>
           <w:szCs w:val="22"/>
         </w:rPr>
@@ -2651,6 +2643,7 @@
       <w:r>
         <w:rPr>
           <w:rFonts w:ascii="Calibri" w:hAnsi="Calibri"/>
+          <w:color w:val="A6A6A6" w:themeColor="background1" w:themeShade="A6"/>
           <w:sz w:val="22"/>
           <w:szCs w:val="22"/>
         </w:rPr>
@@ -2660,6 +2653,7 @@
       <w:r>
         <w:rPr>
           <w:rFonts w:ascii="Calibri" w:hAnsi="Calibri"/>
+          <w:color w:val="A6A6A6" w:themeColor="background1" w:themeShade="A6"/>
           <w:sz w:val="22"/>
           <w:szCs w:val="22"/>
         </w:rPr>
@@ -2668,11 +2662,14 @@
       <w:r>
         <w:rPr>
           <w:rFonts w:ascii="Calibri" w:hAnsi="Calibri"/>
+          <w:color w:val="A6A6A6" w:themeColor="background1" w:themeShade="A6"/>
           <w:sz w:val="22"/>
           <w:szCs w:val="22"/>
         </w:rPr>
         <w:t>ms doivent s’afficher à l’écran</w:t>
       </w:r>
+      <w:bookmarkStart w:id="0" w:name="_GoBack"/>
+      <w:bookmarkEnd w:id="0"/>
     </w:p>
     <w:p>
       <w:pPr>
@@ -2686,6 +2683,7 @@
         <w:jc w:val="both"/>
         <w:rPr>
           <w:rFonts w:ascii="Calibri" w:hAnsi="Calibri"/>
+          <w:color w:val="A6A6A6" w:themeColor="background1" w:themeShade="A6"/>
           <w:sz w:val="22"/>
           <w:szCs w:val="22"/>
         </w:rPr>
@@ -2694,6 +2692,7 @@
       <w:r>
         <w:rPr>
           <w:rFonts w:ascii="Calibri" w:hAnsi="Calibri"/>
+          <w:color w:val="A6A6A6" w:themeColor="background1" w:themeShade="A6"/>
           <w:sz w:val="22"/>
           <w:szCs w:val="22"/>
         </w:rPr>
@@ -2703,6 +2702,7 @@
       <w:r>
         <w:rPr>
           <w:rFonts w:ascii="Calibri" w:hAnsi="Calibri"/>
+          <w:color w:val="A6A6A6" w:themeColor="background1" w:themeShade="A6"/>
           <w:sz w:val="22"/>
           <w:szCs w:val="22"/>
         </w:rPr>
@@ -2711,6 +2711,7 @@
       <w:r>
         <w:rPr>
           <w:rFonts w:ascii="Calibri" w:hAnsi="Calibri"/>
+          <w:color w:val="A6A6A6" w:themeColor="background1" w:themeShade="A6"/>
           <w:sz w:val="22"/>
           <w:szCs w:val="22"/>
         </w:rPr>
@@ -3435,8 +3436,6 @@
         </w:rPr>
         <w:t> !</w:t>
       </w:r>
-      <w:bookmarkStart w:id="0" w:name="_GoBack"/>
-      <w:bookmarkEnd w:id="0"/>
     </w:p>
     <w:p>
       <w:pPr>

</xml_diff>

<commit_message>
Ajouté la génération au hazard d'un objet
</commit_message>
<xml_diff>
--- a/travail2.docx
+++ b/travail2.docx
@@ -2668,8 +2668,6 @@
         </w:rPr>
         <w:t>ms doivent s’afficher à l’écran</w:t>
       </w:r>
-      <w:bookmarkStart w:id="0" w:name="_GoBack"/>
-      <w:bookmarkEnd w:id="0"/>
     </w:p>
     <w:p>
       <w:pPr>
@@ -2779,14 +2777,17 @@
         <w:jc w:val="both"/>
         <w:rPr>
           <w:rFonts w:ascii="Calibri" w:hAnsi="Calibri"/>
-          <w:sz w:val="22"/>
-          <w:szCs w:val="22"/>
-        </w:rPr>
-      </w:pPr>
+          <w:color w:val="A6A6A6" w:themeColor="background1" w:themeShade="A6"/>
+          <w:sz w:val="22"/>
+          <w:szCs w:val="22"/>
+        </w:rPr>
+      </w:pPr>
+      <w:bookmarkStart w:id="0" w:name="_GoBack"/>
       <w:proofErr w:type="gramStart"/>
       <w:r>
         <w:rPr>
           <w:rFonts w:ascii="Calibri" w:hAnsi="Calibri"/>
+          <w:color w:val="A6A6A6" w:themeColor="background1" w:themeShade="A6"/>
           <w:sz w:val="22"/>
           <w:szCs w:val="22"/>
         </w:rPr>
@@ -2796,6 +2797,7 @@
       <w:r>
         <w:rPr>
           <w:rFonts w:ascii="Calibri" w:hAnsi="Calibri"/>
+          <w:color w:val="A6A6A6" w:themeColor="background1" w:themeShade="A6"/>
           <w:sz w:val="22"/>
           <w:szCs w:val="22"/>
         </w:rPr>
@@ -2804,6 +2806,7 @@
       <w:r>
         <w:rPr>
           <w:rFonts w:ascii="Calibri" w:hAnsi="Calibri"/>
+          <w:color w:val="A6A6A6" w:themeColor="background1" w:themeShade="A6"/>
           <w:sz w:val="22"/>
           <w:szCs w:val="22"/>
         </w:rPr>
@@ -2812,12 +2815,14 @@
       <w:r>
         <w:rPr>
           <w:rFonts w:ascii="Calibri" w:hAnsi="Calibri"/>
+          <w:color w:val="A6A6A6" w:themeColor="background1" w:themeShade="A6"/>
           <w:sz w:val="22"/>
           <w:szCs w:val="22"/>
         </w:rPr>
         <w:t>dé, carte, jeton positif ou jeton négatif</w:t>
       </w:r>
     </w:p>
+    <w:bookmarkEnd w:id="0"/>
     <w:p>
       <w:pPr>
         <w:pStyle w:val="Paragraphedeliste"/>

</xml_diff>

<commit_message>
Partie 2 - Afficher les objets du joueurs courant et intégration de INommable
</commit_message>
<xml_diff>
--- a/travail2.docx
+++ b/travail2.docx
@@ -1,6 +1,6 @@
 
 <file path=word/document.xml><?xml version="1.0" encoding="utf-8"?>
-<w:document xmlns:wpc="http://schemas.microsoft.com/office/word/2010/wordprocessingCanvas" xmlns:cx="http://schemas.microsoft.com/office/drawing/2014/chartex" xmlns:cx1="http://schemas.microsoft.com/office/drawing/2015/9/8/chartex" xmlns:mc="http://schemas.openxmlformats.org/markup-compatibility/2006" xmlns:o="urn:schemas-microsoft-com:office:office" xmlns:r="http://schemas.openxmlformats.org/officeDocument/2006/relationships" xmlns:m="http://schemas.openxmlformats.org/officeDocument/2006/math" xmlns:v="urn:schemas-microsoft-com:vml" xmlns:wp14="http://schemas.microsoft.com/office/word/2010/wordprocessingDrawing" xmlns:wp="http://schemas.openxmlformats.org/drawingml/2006/wordprocessingDrawing" xmlns:w10="urn:schemas-microsoft-com:office:word" xmlns:w="http://schemas.openxmlformats.org/wordprocessingml/2006/main" xmlns:w14="http://schemas.microsoft.com/office/word/2010/wordml" xmlns:w15="http://schemas.microsoft.com/office/word/2012/wordml" xmlns:w16se="http://schemas.microsoft.com/office/word/2015/wordml/symex" xmlns:wpg="http://schemas.microsoft.com/office/word/2010/wordprocessingGroup" xmlns:wpi="http://schemas.microsoft.com/office/word/2010/wordprocessingInk" xmlns:wne="http://schemas.microsoft.com/office/word/2006/wordml" xmlns:wps="http://schemas.microsoft.com/office/word/2010/wordprocessingShape" mc:Ignorable="w14 w15 w16se wp14">
+<w:document xmlns:wpc="http://schemas.microsoft.com/office/word/2010/wordprocessingCanvas" xmlns:cx="http://schemas.microsoft.com/office/drawing/2014/chartex" xmlns:cx1="http://schemas.microsoft.com/office/drawing/2015/9/8/chartex" xmlns:cx2="http://schemas.microsoft.com/office/drawing/2015/10/21/chartex" xmlns:cx3="http://schemas.microsoft.com/office/drawing/2016/5/9/chartex" xmlns:cx4="http://schemas.microsoft.com/office/drawing/2016/5/10/chartex" xmlns:cx5="http://schemas.microsoft.com/office/drawing/2016/5/11/chartex" xmlns:cx6="http://schemas.microsoft.com/office/drawing/2016/5/12/chartex" xmlns:cx7="http://schemas.microsoft.com/office/drawing/2016/5/13/chartex" xmlns:cx8="http://schemas.microsoft.com/office/drawing/2016/5/14/chartex" xmlns:mc="http://schemas.openxmlformats.org/markup-compatibility/2006" xmlns:aink="http://schemas.microsoft.com/office/drawing/2016/ink" xmlns:am3d="http://schemas.microsoft.com/office/drawing/2017/model3d" xmlns:o="urn:schemas-microsoft-com:office:office" xmlns:r="http://schemas.openxmlformats.org/officeDocument/2006/relationships" xmlns:m="http://schemas.openxmlformats.org/officeDocument/2006/math" xmlns:v="urn:schemas-microsoft-com:vml" xmlns:wp14="http://schemas.microsoft.com/office/word/2010/wordprocessingDrawing" xmlns:wp="http://schemas.openxmlformats.org/drawingml/2006/wordprocessingDrawing" xmlns:w10="urn:schemas-microsoft-com:office:word" xmlns:w="http://schemas.openxmlformats.org/wordprocessingml/2006/main" xmlns:w14="http://schemas.microsoft.com/office/word/2010/wordml" xmlns:w15="http://schemas.microsoft.com/office/word/2012/wordml" xmlns:w16cid="http://schemas.microsoft.com/office/word/2016/wordml/cid" xmlns:w16se="http://schemas.microsoft.com/office/word/2015/wordml/symex" xmlns:wpg="http://schemas.microsoft.com/office/word/2010/wordprocessingGroup" xmlns:wpi="http://schemas.microsoft.com/office/word/2010/wordprocessingInk" xmlns:wne="http://schemas.microsoft.com/office/word/2006/wordml" xmlns:wps="http://schemas.microsoft.com/office/word/2010/wordprocessingShape" mc:Ignorable="w14 w15 w16se w16cid wp14">
   <w:body>
     <w:p>
       <w:pPr>
@@ -636,7 +636,7 @@
     </w:p>
     <w:p>
       <w:pPr>
-        <w:pStyle w:val="Paragraphedeliste"/>
+        <w:pStyle w:val="ListParagraph"/>
         <w:numPr>
           <w:ilvl w:val="1"/>
           <w:numId w:val="19"/>
@@ -679,7 +679,7 @@
     </w:p>
     <w:p>
       <w:pPr>
-        <w:pStyle w:val="Paragraphedeliste"/>
+        <w:pStyle w:val="ListParagraph"/>
         <w:numPr>
           <w:ilvl w:val="1"/>
           <w:numId w:val="19"/>
@@ -782,7 +782,7 @@
     </w:p>
     <w:p>
       <w:pPr>
-        <w:pStyle w:val="Paragraphedeliste"/>
+        <w:pStyle w:val="ListParagraph"/>
         <w:numPr>
           <w:ilvl w:val="1"/>
           <w:numId w:val="19"/>
@@ -817,7 +817,7 @@
     </w:p>
     <w:p>
       <w:pPr>
-        <w:pStyle w:val="Paragraphedeliste"/>
+        <w:pStyle w:val="ListParagraph"/>
         <w:numPr>
           <w:ilvl w:val="1"/>
           <w:numId w:val="19"/>
@@ -868,7 +868,7 @@
     </w:p>
     <w:p>
       <w:pPr>
-        <w:pStyle w:val="Paragraphedeliste"/>
+        <w:pStyle w:val="ListParagraph"/>
         <w:numPr>
           <w:ilvl w:val="1"/>
           <w:numId w:val="19"/>
@@ -968,7 +968,7 @@
     </w:p>
     <w:p>
       <w:pPr>
-        <w:pStyle w:val="Paragraphedeliste"/>
+        <w:pStyle w:val="ListParagraph"/>
         <w:numPr>
           <w:ilvl w:val="1"/>
           <w:numId w:val="19"/>
@@ -1404,7 +1404,7 @@
     </w:p>
     <w:p>
       <w:pPr>
-        <w:pStyle w:val="Paragraphedeliste"/>
+        <w:pStyle w:val="ListParagraph"/>
         <w:numPr>
           <w:ilvl w:val="0"/>
           <w:numId w:val="18"/>
@@ -1447,7 +1447,7 @@
     </w:p>
     <w:p>
       <w:pPr>
-        <w:pStyle w:val="Paragraphedeliste"/>
+        <w:pStyle w:val="ListParagraph"/>
         <w:numPr>
           <w:ilvl w:val="0"/>
           <w:numId w:val="18"/>
@@ -1472,7 +1472,7 @@
     </w:p>
     <w:p>
       <w:pPr>
-        <w:pStyle w:val="Paragraphedeliste"/>
+        <w:pStyle w:val="ListParagraph"/>
         <w:numPr>
           <w:ilvl w:val="1"/>
           <w:numId w:val="19"/>
@@ -1515,7 +1515,7 @@
     </w:p>
     <w:p>
       <w:pPr>
-        <w:pStyle w:val="Paragraphedeliste"/>
+        <w:pStyle w:val="ListParagraph"/>
         <w:numPr>
           <w:ilvl w:val="1"/>
           <w:numId w:val="19"/>
@@ -1548,7 +1548,7 @@
     </w:p>
     <w:p>
       <w:pPr>
-        <w:pStyle w:val="Paragraphedeliste"/>
+        <w:pStyle w:val="ListParagraph"/>
         <w:numPr>
           <w:ilvl w:val="0"/>
           <w:numId w:val="18"/>
@@ -1582,7 +1582,7 @@
     </w:p>
     <w:p>
       <w:pPr>
-        <w:pStyle w:val="Paragraphedeliste"/>
+        <w:pStyle w:val="ListParagraph"/>
         <w:numPr>
           <w:ilvl w:val="1"/>
           <w:numId w:val="19"/>
@@ -1617,7 +1617,7 @@
     </w:p>
     <w:p>
       <w:pPr>
-        <w:pStyle w:val="Paragraphedeliste"/>
+        <w:pStyle w:val="ListParagraph"/>
         <w:numPr>
           <w:ilvl w:val="1"/>
           <w:numId w:val="19"/>
@@ -1650,7 +1650,7 @@
     </w:p>
     <w:p>
       <w:pPr>
-        <w:pStyle w:val="Paragraphedeliste"/>
+        <w:pStyle w:val="ListParagraph"/>
         <w:numPr>
           <w:ilvl w:val="1"/>
           <w:numId w:val="19"/>
@@ -1683,7 +1683,7 @@
     </w:p>
     <w:p>
       <w:pPr>
-        <w:pStyle w:val="Paragraphedeliste"/>
+        <w:pStyle w:val="ListParagraph"/>
         <w:numPr>
           <w:ilvl w:val="0"/>
           <w:numId w:val="18"/>
@@ -1770,7 +1770,7 @@
     </w:p>
     <w:p>
       <w:pPr>
-        <w:pStyle w:val="Paragraphedeliste"/>
+        <w:pStyle w:val="ListParagraph"/>
         <w:numPr>
           <w:ilvl w:val="1"/>
           <w:numId w:val="19"/>
@@ -1795,7 +1795,7 @@
     </w:p>
     <w:p>
       <w:pPr>
-        <w:pStyle w:val="Paragraphedeliste"/>
+        <w:pStyle w:val="ListParagraph"/>
         <w:numPr>
           <w:ilvl w:val="1"/>
           <w:numId w:val="19"/>
@@ -1828,7 +1828,7 @@
     </w:p>
     <w:p>
       <w:pPr>
-        <w:pStyle w:val="Paragraphedeliste"/>
+        <w:pStyle w:val="ListParagraph"/>
         <w:numPr>
           <w:ilvl w:val="2"/>
           <w:numId w:val="18"/>
@@ -1871,7 +1871,7 @@
     </w:p>
     <w:p>
       <w:pPr>
-        <w:pStyle w:val="Paragraphedeliste"/>
+        <w:pStyle w:val="ListParagraph"/>
         <w:numPr>
           <w:ilvl w:val="2"/>
           <w:numId w:val="18"/>
@@ -1924,7 +1924,7 @@
     </w:p>
     <w:p>
       <w:pPr>
-        <w:pStyle w:val="Paragraphedeliste"/>
+        <w:pStyle w:val="ListParagraph"/>
         <w:numPr>
           <w:ilvl w:val="2"/>
           <w:numId w:val="18"/>
@@ -1977,7 +1977,7 @@
     </w:p>
     <w:p>
       <w:pPr>
-        <w:pStyle w:val="Paragraphedeliste"/>
+        <w:pStyle w:val="ListParagraph"/>
         <w:numPr>
           <w:ilvl w:val="1"/>
           <w:numId w:val="19"/>
@@ -2002,7 +2002,7 @@
     </w:p>
     <w:p>
       <w:pPr>
-        <w:pStyle w:val="Paragraphedeliste"/>
+        <w:pStyle w:val="ListParagraph"/>
         <w:numPr>
           <w:ilvl w:val="1"/>
           <w:numId w:val="19"/>
@@ -2075,7 +2075,7 @@
     </w:p>
     <w:p>
       <w:pPr>
-        <w:pStyle w:val="Paragraphedeliste"/>
+        <w:pStyle w:val="ListParagraph"/>
         <w:numPr>
           <w:ilvl w:val="0"/>
           <w:numId w:val="18"/>
@@ -2157,7 +2157,7 @@
     </w:p>
     <w:p>
       <w:pPr>
-        <w:pStyle w:val="Paragraphedeliste"/>
+        <w:pStyle w:val="ListParagraph"/>
         <w:numPr>
           <w:ilvl w:val="0"/>
           <w:numId w:val="18"/>
@@ -2199,7 +2199,7 @@
     </w:p>
     <w:p>
       <w:pPr>
-        <w:pStyle w:val="Paragraphedeliste"/>
+        <w:pStyle w:val="ListParagraph"/>
         <w:numPr>
           <w:ilvl w:val="1"/>
           <w:numId w:val="19"/>
@@ -2292,7 +2292,7 @@
     </w:p>
     <w:p>
       <w:pPr>
-        <w:pStyle w:val="Paragraphedeliste"/>
+        <w:pStyle w:val="ListParagraph"/>
         <w:numPr>
           <w:ilvl w:val="1"/>
           <w:numId w:val="19"/>
@@ -2359,7 +2359,7 @@
     </w:p>
     <w:p>
       <w:pPr>
-        <w:pStyle w:val="Paragraphedeliste"/>
+        <w:pStyle w:val="ListParagraph"/>
         <w:numPr>
           <w:ilvl w:val="1"/>
           <w:numId w:val="19"/>
@@ -2392,7 +2392,7 @@
     </w:p>
     <w:p>
       <w:pPr>
-        <w:pStyle w:val="Paragraphedeliste"/>
+        <w:pStyle w:val="ListParagraph"/>
         <w:numPr>
           <w:ilvl w:val="1"/>
           <w:numId w:val="19"/>
@@ -2449,7 +2449,7 @@
     </w:p>
     <w:p>
       <w:pPr>
-        <w:pStyle w:val="Paragraphedeliste"/>
+        <w:pStyle w:val="ListParagraph"/>
         <w:numPr>
           <w:ilvl w:val="0"/>
           <w:numId w:val="18"/>
@@ -2532,7 +2532,7 @@
     </w:p>
     <w:p>
       <w:pPr>
-        <w:pStyle w:val="Paragraphedeliste"/>
+        <w:pStyle w:val="ListParagraph"/>
         <w:numPr>
           <w:ilvl w:val="0"/>
           <w:numId w:val="19"/>
@@ -2559,7 +2559,7 @@
     </w:p>
     <w:p>
       <w:pPr>
-        <w:pStyle w:val="Paragraphedeliste"/>
+        <w:pStyle w:val="ListParagraph"/>
         <w:numPr>
           <w:ilvl w:val="1"/>
           <w:numId w:val="19"/>
@@ -2586,7 +2586,7 @@
     </w:p>
     <w:p>
       <w:pPr>
-        <w:pStyle w:val="Paragraphedeliste"/>
+        <w:pStyle w:val="ListParagraph"/>
         <w:numPr>
           <w:ilvl w:val="1"/>
           <w:numId w:val="19"/>
@@ -2624,7 +2624,7 @@
     </w:p>
     <w:p>
       <w:pPr>
-        <w:pStyle w:val="Paragraphedeliste"/>
+        <w:pStyle w:val="ListParagraph"/>
         <w:numPr>
           <w:ilvl w:val="1"/>
           <w:numId w:val="19"/>
@@ -2671,7 +2671,7 @@
     </w:p>
     <w:p>
       <w:pPr>
-        <w:pStyle w:val="Paragraphedeliste"/>
+        <w:pStyle w:val="ListParagraph"/>
         <w:numPr>
           <w:ilvl w:val="1"/>
           <w:numId w:val="19"/>
@@ -2718,7 +2718,7 @@
     </w:p>
     <w:p>
       <w:pPr>
-        <w:pStyle w:val="Paragraphedeliste"/>
+        <w:pStyle w:val="ListParagraph"/>
         <w:numPr>
           <w:ilvl w:val="0"/>
           <w:numId w:val="19"/>
@@ -2728,13 +2728,15 @@
         <w:jc w:val="both"/>
         <w:rPr>
           <w:rFonts w:ascii="Calibri" w:hAnsi="Calibri"/>
-          <w:sz w:val="22"/>
-          <w:szCs w:val="22"/>
-        </w:rPr>
-      </w:pPr>
-      <w:r>
-        <w:rPr>
-          <w:rFonts w:ascii="Calibri" w:hAnsi="Calibri"/>
+          <w:color w:val="A6A6A6" w:themeColor="background1" w:themeShade="A6"/>
+          <w:sz w:val="22"/>
+          <w:szCs w:val="22"/>
+        </w:rPr>
+      </w:pPr>
+      <w:r>
+        <w:rPr>
+          <w:rFonts w:ascii="Calibri" w:hAnsi="Calibri"/>
+          <w:color w:val="A6A6A6" w:themeColor="background1" w:themeShade="A6"/>
           <w:sz w:val="22"/>
           <w:szCs w:val="22"/>
         </w:rPr>
@@ -2743,6 +2745,7 @@
       <w:r>
         <w:rPr>
           <w:rFonts w:ascii="Calibri" w:hAnsi="Calibri"/>
+          <w:color w:val="A6A6A6" w:themeColor="background1" w:themeShade="A6"/>
           <w:sz w:val="22"/>
           <w:szCs w:val="22"/>
         </w:rPr>
@@ -2751,6 +2754,7 @@
       <w:r>
         <w:rPr>
           <w:rFonts w:ascii="Calibri" w:hAnsi="Calibri"/>
+          <w:color w:val="A6A6A6" w:themeColor="background1" w:themeShade="A6"/>
           <w:sz w:val="22"/>
           <w:szCs w:val="22"/>
         </w:rPr>
@@ -2759,6 +2763,7 @@
       <w:r>
         <w:rPr>
           <w:rFonts w:ascii="Calibri" w:hAnsi="Calibri"/>
+          <w:color w:val="A6A6A6" w:themeColor="background1" w:themeShade="A6"/>
           <w:sz w:val="22"/>
           <w:szCs w:val="22"/>
         </w:rPr>
@@ -2767,7 +2772,7 @@
     </w:p>
     <w:p>
       <w:pPr>
-        <w:pStyle w:val="Paragraphedeliste"/>
+        <w:pStyle w:val="ListParagraph"/>
         <w:numPr>
           <w:ilvl w:val="1"/>
           <w:numId w:val="19"/>
@@ -2782,7 +2787,6 @@
           <w:szCs w:val="22"/>
         </w:rPr>
       </w:pPr>
-      <w:bookmarkStart w:id="0" w:name="_GoBack"/>
       <w:proofErr w:type="gramStart"/>
       <w:r>
         <w:rPr>
@@ -2822,10 +2826,9 @@
         <w:t>dé, carte, jeton positif ou jeton négatif</w:t>
       </w:r>
     </w:p>
-    <w:bookmarkEnd w:id="0"/>
-    <w:p>
-      <w:pPr>
-        <w:pStyle w:val="Paragraphedeliste"/>
+    <w:p>
+      <w:pPr>
+        <w:pStyle w:val="ListParagraph"/>
         <w:numPr>
           <w:ilvl w:val="1"/>
           <w:numId w:val="19"/>
@@ -2835,6 +2838,7 @@
         <w:jc w:val="both"/>
         <w:rPr>
           <w:rFonts w:ascii="Calibri" w:hAnsi="Calibri"/>
+          <w:color w:val="A6A6A6" w:themeColor="background1" w:themeShade="A6"/>
           <w:sz w:val="22"/>
           <w:szCs w:val="22"/>
         </w:rPr>
@@ -2843,6 +2847,7 @@
       <w:r>
         <w:rPr>
           <w:rFonts w:ascii="Calibri" w:hAnsi="Calibri"/>
+          <w:color w:val="A6A6A6" w:themeColor="background1" w:themeShade="A6"/>
           <w:sz w:val="22"/>
           <w:szCs w:val="22"/>
         </w:rPr>
@@ -2852,6 +2857,7 @@
       <w:r>
         <w:rPr>
           <w:rFonts w:ascii="Calibri" w:hAnsi="Calibri"/>
+          <w:color w:val="A6A6A6" w:themeColor="background1" w:themeShade="A6"/>
           <w:sz w:val="22"/>
           <w:szCs w:val="22"/>
         </w:rPr>
@@ -2860,6 +2866,7 @@
       <w:r>
         <w:rPr>
           <w:rFonts w:ascii="Calibri" w:hAnsi="Calibri"/>
+          <w:color w:val="A6A6A6" w:themeColor="background1" w:themeShade="A6"/>
           <w:sz w:val="22"/>
           <w:szCs w:val="22"/>
         </w:rPr>
@@ -2868,6 +2875,7 @@
       <w:r>
         <w:rPr>
           <w:rFonts w:ascii="Calibri" w:hAnsi="Calibri"/>
+          <w:color w:val="A6A6A6" w:themeColor="background1" w:themeShade="A6"/>
           <w:sz w:val="22"/>
           <w:szCs w:val="22"/>
         </w:rPr>
@@ -2877,6 +2885,7 @@
       <w:r>
         <w:rPr>
           <w:rFonts w:ascii="Calibri" w:hAnsi="Calibri"/>
+          <w:color w:val="A6A6A6" w:themeColor="background1" w:themeShade="A6"/>
           <w:sz w:val="22"/>
           <w:szCs w:val="22"/>
         </w:rPr>
@@ -2886,6 +2895,7 @@
       <w:r>
         <w:rPr>
           <w:rFonts w:ascii="Calibri" w:hAnsi="Calibri"/>
+          <w:color w:val="A6A6A6" w:themeColor="background1" w:themeShade="A6"/>
           <w:sz w:val="22"/>
           <w:szCs w:val="22"/>
         </w:rPr>
@@ -2895,6 +2905,7 @@
       <w:r>
         <w:rPr>
           <w:rFonts w:ascii="Calibri" w:hAnsi="Calibri"/>
+          <w:color w:val="A6A6A6" w:themeColor="background1" w:themeShade="A6"/>
           <w:sz w:val="22"/>
           <w:szCs w:val="22"/>
         </w:rPr>
@@ -2904,6 +2915,7 @@
       <w:r>
         <w:rPr>
           <w:rFonts w:ascii="Calibri" w:hAnsi="Calibri"/>
+          <w:color w:val="A6A6A6" w:themeColor="background1" w:themeShade="A6"/>
           <w:sz w:val="22"/>
           <w:szCs w:val="22"/>
         </w:rPr>
@@ -2912,6 +2924,7 @@
       <w:r>
         <w:rPr>
           <w:rFonts w:ascii="Calibri" w:hAnsi="Calibri"/>
+          <w:color w:val="A6A6A6" w:themeColor="background1" w:themeShade="A6"/>
           <w:sz w:val="22"/>
           <w:szCs w:val="22"/>
         </w:rPr>
@@ -2920,7 +2933,7 @@
     </w:p>
     <w:p>
       <w:pPr>
-        <w:pStyle w:val="Paragraphedeliste"/>
+        <w:pStyle w:val="ListParagraph"/>
         <w:numPr>
           <w:ilvl w:val="1"/>
           <w:numId w:val="19"/>
@@ -2930,6 +2943,7 @@
         <w:jc w:val="both"/>
         <w:rPr>
           <w:rFonts w:ascii="Calibri" w:hAnsi="Calibri"/>
+          <w:color w:val="A6A6A6" w:themeColor="background1" w:themeShade="A6"/>
           <w:sz w:val="22"/>
           <w:szCs w:val="22"/>
         </w:rPr>
@@ -2938,6 +2952,7 @@
       <w:r>
         <w:rPr>
           <w:rFonts w:ascii="Calibri" w:hAnsi="Calibri"/>
+          <w:color w:val="A6A6A6" w:themeColor="background1" w:themeShade="A6"/>
           <w:sz w:val="22"/>
           <w:szCs w:val="22"/>
         </w:rPr>
@@ -2947,6 +2962,7 @@
       <w:r>
         <w:rPr>
           <w:rFonts w:ascii="Calibri" w:hAnsi="Calibri"/>
+          <w:color w:val="A6A6A6" w:themeColor="background1" w:themeShade="A6"/>
           <w:sz w:val="22"/>
           <w:szCs w:val="22"/>
         </w:rPr>
@@ -2955,6 +2971,7 @@
       <w:r>
         <w:rPr>
           <w:rFonts w:ascii="Calibri" w:hAnsi="Calibri"/>
+          <w:color w:val="A6A6A6" w:themeColor="background1" w:themeShade="A6"/>
           <w:sz w:val="22"/>
           <w:szCs w:val="22"/>
         </w:rPr>
@@ -2963,6 +2980,7 @@
       <w:r>
         <w:rPr>
           <w:rFonts w:ascii="Calibri" w:hAnsi="Calibri"/>
+          <w:color w:val="A6A6A6" w:themeColor="background1" w:themeShade="A6"/>
           <w:sz w:val="22"/>
           <w:szCs w:val="22"/>
         </w:rPr>
@@ -2971,6 +2989,7 @@
       <w:r>
         <w:rPr>
           <w:rFonts w:ascii="Calibri" w:hAnsi="Calibri"/>
+          <w:color w:val="A6A6A6" w:themeColor="background1" w:themeShade="A6"/>
           <w:sz w:val="22"/>
           <w:szCs w:val="22"/>
         </w:rPr>
@@ -2979,6 +2998,7 @@
       <w:r>
         <w:rPr>
           <w:rFonts w:ascii="Calibri" w:hAnsi="Calibri"/>
+          <w:color w:val="A6A6A6" w:themeColor="background1" w:themeShade="A6"/>
           <w:sz w:val="22"/>
           <w:szCs w:val="22"/>
         </w:rPr>
@@ -2987,6 +3007,7 @@
       <w:r>
         <w:rPr>
           <w:rFonts w:ascii="Calibri" w:hAnsi="Calibri"/>
+          <w:color w:val="A6A6A6" w:themeColor="background1" w:themeShade="A6"/>
           <w:sz w:val="22"/>
           <w:szCs w:val="22"/>
         </w:rPr>
@@ -2995,7 +3016,7 @@
     </w:p>
     <w:p>
       <w:pPr>
-        <w:pStyle w:val="Paragraphedeliste"/>
+        <w:pStyle w:val="ListParagraph"/>
         <w:numPr>
           <w:ilvl w:val="1"/>
           <w:numId w:val="19"/>
@@ -3005,6 +3026,7 @@
         <w:jc w:val="both"/>
         <w:rPr>
           <w:rFonts w:ascii="Calibri" w:hAnsi="Calibri"/>
+          <w:color w:val="A6A6A6" w:themeColor="background1" w:themeShade="A6"/>
           <w:sz w:val="22"/>
           <w:szCs w:val="22"/>
         </w:rPr>
@@ -3013,6 +3035,7 @@
       <w:r>
         <w:rPr>
           <w:rFonts w:ascii="Calibri" w:hAnsi="Calibri"/>
+          <w:color w:val="A6A6A6" w:themeColor="background1" w:themeShade="A6"/>
           <w:sz w:val="22"/>
           <w:szCs w:val="22"/>
         </w:rPr>
@@ -3021,6 +3044,7 @@
       <w:r>
         <w:rPr>
           <w:rFonts w:ascii="Calibri" w:hAnsi="Calibri"/>
+          <w:color w:val="A6A6A6" w:themeColor="background1" w:themeShade="A6"/>
           <w:sz w:val="22"/>
           <w:szCs w:val="22"/>
         </w:rPr>
@@ -3030,6 +3054,7 @@
       <w:r>
         <w:rPr>
           <w:rFonts w:ascii="Calibri" w:hAnsi="Calibri"/>
+          <w:color w:val="A6A6A6" w:themeColor="background1" w:themeShade="A6"/>
           <w:sz w:val="22"/>
           <w:szCs w:val="22"/>
         </w:rPr>
@@ -3038,6 +3063,7 @@
       <w:r>
         <w:rPr>
           <w:rFonts w:ascii="Calibri" w:hAnsi="Calibri"/>
+          <w:color w:val="A6A6A6" w:themeColor="background1" w:themeShade="A6"/>
           <w:sz w:val="22"/>
           <w:szCs w:val="22"/>
         </w:rPr>
@@ -3046,7 +3072,7 @@
     </w:p>
     <w:p>
       <w:pPr>
-        <w:pStyle w:val="Paragraphedeliste"/>
+        <w:pStyle w:val="ListParagraph"/>
         <w:numPr>
           <w:ilvl w:val="0"/>
           <w:numId w:val="19"/>
@@ -3056,13 +3082,15 @@
         <w:jc w:val="both"/>
         <w:rPr>
           <w:rFonts w:ascii="Calibri" w:hAnsi="Calibri"/>
-          <w:sz w:val="22"/>
-          <w:szCs w:val="22"/>
-        </w:rPr>
-      </w:pPr>
-      <w:r>
-        <w:rPr>
-          <w:rFonts w:ascii="Calibri" w:hAnsi="Calibri"/>
+          <w:color w:val="A6A6A6" w:themeColor="background1" w:themeShade="A6"/>
+          <w:sz w:val="22"/>
+          <w:szCs w:val="22"/>
+        </w:rPr>
+      </w:pPr>
+      <w:r>
+        <w:rPr>
+          <w:rFonts w:ascii="Calibri" w:hAnsi="Calibri"/>
+          <w:color w:val="A6A6A6" w:themeColor="background1" w:themeShade="A6"/>
           <w:sz w:val="22"/>
           <w:szCs w:val="22"/>
         </w:rPr>
@@ -3071,6 +3099,7 @@
       <w:r>
         <w:rPr>
           <w:rFonts w:ascii="Calibri" w:hAnsi="Calibri"/>
+          <w:color w:val="A6A6A6" w:themeColor="background1" w:themeShade="A6"/>
           <w:sz w:val="22"/>
           <w:szCs w:val="22"/>
         </w:rPr>
@@ -3079,7 +3108,7 @@
     </w:p>
     <w:p>
       <w:pPr>
-        <w:pStyle w:val="Paragraphedeliste"/>
+        <w:pStyle w:val="ListParagraph"/>
         <w:numPr>
           <w:ilvl w:val="1"/>
           <w:numId w:val="19"/>
@@ -3089,6 +3118,7 @@
         <w:jc w:val="both"/>
         <w:rPr>
           <w:rFonts w:ascii="Calibri" w:hAnsi="Calibri"/>
+          <w:color w:val="A6A6A6" w:themeColor="background1" w:themeShade="A6"/>
           <w:sz w:val="22"/>
           <w:szCs w:val="22"/>
         </w:rPr>
@@ -3097,6 +3127,7 @@
       <w:r>
         <w:rPr>
           <w:rFonts w:ascii="Calibri" w:hAnsi="Calibri"/>
+          <w:color w:val="A6A6A6" w:themeColor="background1" w:themeShade="A6"/>
           <w:sz w:val="22"/>
           <w:szCs w:val="22"/>
         </w:rPr>
@@ -3106,6 +3137,7 @@
       <w:r>
         <w:rPr>
           <w:rFonts w:ascii="Calibri" w:hAnsi="Calibri"/>
+          <w:color w:val="A6A6A6" w:themeColor="background1" w:themeShade="A6"/>
           <w:sz w:val="22"/>
           <w:szCs w:val="22"/>
         </w:rPr>
@@ -3114,7 +3146,7 @@
     </w:p>
     <w:p>
       <w:pPr>
-        <w:pStyle w:val="Paragraphedeliste"/>
+        <w:pStyle w:val="ListParagraph"/>
         <w:numPr>
           <w:ilvl w:val="1"/>
           <w:numId w:val="19"/>
@@ -3124,6 +3156,7 @@
         <w:jc w:val="both"/>
         <w:rPr>
           <w:rFonts w:ascii="Calibri" w:hAnsi="Calibri"/>
+          <w:color w:val="A6A6A6" w:themeColor="background1" w:themeShade="A6"/>
           <w:sz w:val="22"/>
           <w:szCs w:val="22"/>
         </w:rPr>
@@ -3132,6 +3165,7 @@
       <w:r>
         <w:rPr>
           <w:rFonts w:ascii="Calibri" w:hAnsi="Calibri"/>
+          <w:color w:val="A6A6A6" w:themeColor="background1" w:themeShade="A6"/>
           <w:sz w:val="22"/>
           <w:szCs w:val="22"/>
         </w:rPr>
@@ -3141,6 +3175,7 @@
       <w:r>
         <w:rPr>
           <w:rFonts w:ascii="Calibri" w:hAnsi="Calibri"/>
+          <w:color w:val="A6A6A6" w:themeColor="background1" w:themeShade="A6"/>
           <w:sz w:val="22"/>
           <w:szCs w:val="22"/>
         </w:rPr>
@@ -3149,6 +3184,7 @@
       <w:r>
         <w:rPr>
           <w:rFonts w:ascii="Calibri" w:hAnsi="Calibri"/>
+          <w:color w:val="A6A6A6" w:themeColor="background1" w:themeShade="A6"/>
           <w:sz w:val="22"/>
           <w:szCs w:val="22"/>
         </w:rPr>
@@ -3157,11 +3193,14 @@
       <w:r>
         <w:rPr>
           <w:rFonts w:ascii="Calibri" w:hAnsi="Calibri"/>
+          <w:color w:val="A6A6A6" w:themeColor="background1" w:themeShade="A6"/>
           <w:sz w:val="22"/>
           <w:szCs w:val="22"/>
         </w:rPr>
         <w:t>à jour</w:t>
       </w:r>
+      <w:bookmarkStart w:id="0" w:name="_GoBack"/>
+      <w:bookmarkEnd w:id="0"/>
     </w:p>
     <w:p>
       <w:pPr>
@@ -3203,7 +3242,7 @@
     </w:p>
     <w:p>
       <w:pPr>
-        <w:pStyle w:val="Paragraphedeliste"/>
+        <w:pStyle w:val="ListParagraph"/>
         <w:numPr>
           <w:ilvl w:val="0"/>
           <w:numId w:val="19"/>
@@ -3212,13 +3251,15 @@
         <w:ind w:right="48"/>
         <w:rPr>
           <w:rFonts w:ascii="Calibri" w:hAnsi="Calibri"/>
-          <w:sz w:val="22"/>
-          <w:szCs w:val="22"/>
-        </w:rPr>
-      </w:pPr>
-      <w:r>
-        <w:rPr>
-          <w:rFonts w:ascii="Calibri" w:hAnsi="Calibri"/>
+          <w:color w:val="A6A6A6" w:themeColor="background1" w:themeShade="A6"/>
+          <w:sz w:val="22"/>
+          <w:szCs w:val="22"/>
+        </w:rPr>
+      </w:pPr>
+      <w:r>
+        <w:rPr>
+          <w:rFonts w:ascii="Calibri" w:hAnsi="Calibri"/>
+          <w:color w:val="A6A6A6" w:themeColor="background1" w:themeShade="A6"/>
           <w:sz w:val="22"/>
           <w:szCs w:val="22"/>
         </w:rPr>
@@ -3227,7 +3268,7 @@
     </w:p>
     <w:p>
       <w:pPr>
-        <w:pStyle w:val="Paragraphedeliste"/>
+        <w:pStyle w:val="ListParagraph"/>
         <w:numPr>
           <w:ilvl w:val="0"/>
           <w:numId w:val="19"/>
@@ -3237,13 +3278,15 @@
         <w:jc w:val="both"/>
         <w:rPr>
           <w:rFonts w:ascii="Calibri" w:hAnsi="Calibri"/>
-          <w:sz w:val="22"/>
-          <w:szCs w:val="22"/>
-        </w:rPr>
-      </w:pPr>
-      <w:r>
-        <w:rPr>
-          <w:rFonts w:ascii="Calibri" w:hAnsi="Calibri"/>
+          <w:color w:val="A6A6A6" w:themeColor="background1" w:themeShade="A6"/>
+          <w:sz w:val="22"/>
+          <w:szCs w:val="22"/>
+        </w:rPr>
+      </w:pPr>
+      <w:r>
+        <w:rPr>
+          <w:rFonts w:ascii="Calibri" w:hAnsi="Calibri"/>
+          <w:color w:val="A6A6A6" w:themeColor="background1" w:themeShade="A6"/>
           <w:sz w:val="22"/>
           <w:szCs w:val="22"/>
         </w:rPr>
@@ -3252,6 +3295,7 @@
       <w:r>
         <w:rPr>
           <w:rFonts w:ascii="Calibri" w:hAnsi="Calibri"/>
+          <w:color w:val="A6A6A6" w:themeColor="background1" w:themeShade="A6"/>
           <w:sz w:val="22"/>
           <w:szCs w:val="22"/>
         </w:rPr>
@@ -3260,6 +3304,7 @@
       <w:r>
         <w:rPr>
           <w:rFonts w:ascii="Calibri" w:hAnsi="Calibri"/>
+          <w:color w:val="A6A6A6" w:themeColor="background1" w:themeShade="A6"/>
           <w:sz w:val="22"/>
           <w:szCs w:val="22"/>
         </w:rPr>
@@ -3268,6 +3313,7 @@
       <w:r>
         <w:rPr>
           <w:rFonts w:ascii="Calibri" w:hAnsi="Calibri"/>
+          <w:color w:val="A6A6A6" w:themeColor="background1" w:themeShade="A6"/>
           <w:sz w:val="22"/>
           <w:szCs w:val="22"/>
         </w:rPr>
@@ -3276,7 +3322,7 @@
     </w:p>
     <w:p>
       <w:pPr>
-        <w:pStyle w:val="Paragraphedeliste"/>
+        <w:pStyle w:val="ListParagraph"/>
         <w:numPr>
           <w:ilvl w:val="0"/>
           <w:numId w:val="19"/>
@@ -3286,13 +3332,15 @@
         <w:jc w:val="both"/>
         <w:rPr>
           <w:rFonts w:ascii="Calibri" w:hAnsi="Calibri"/>
-          <w:sz w:val="22"/>
-          <w:szCs w:val="22"/>
-        </w:rPr>
-      </w:pPr>
-      <w:r>
-        <w:rPr>
-          <w:rFonts w:ascii="Calibri" w:hAnsi="Calibri"/>
+          <w:color w:val="A6A6A6" w:themeColor="background1" w:themeShade="A6"/>
+          <w:sz w:val="22"/>
+          <w:szCs w:val="22"/>
+        </w:rPr>
+      </w:pPr>
+      <w:r>
+        <w:rPr>
+          <w:rFonts w:ascii="Calibri" w:hAnsi="Calibri"/>
+          <w:color w:val="A6A6A6" w:themeColor="background1" w:themeShade="A6"/>
           <w:sz w:val="22"/>
           <w:szCs w:val="22"/>
         </w:rPr>
@@ -3302,6 +3350,7 @@
       <w:r>
         <w:rPr>
           <w:rFonts w:ascii="Calibri" w:hAnsi="Calibri"/>
+          <w:color w:val="A6A6A6" w:themeColor="background1" w:themeShade="A6"/>
           <w:sz w:val="22"/>
           <w:szCs w:val="22"/>
         </w:rPr>
@@ -3311,6 +3360,7 @@
       <w:r>
         <w:rPr>
           <w:rFonts w:ascii="Calibri" w:hAnsi="Calibri"/>
+          <w:color w:val="A6A6A6" w:themeColor="background1" w:themeShade="A6"/>
           <w:sz w:val="22"/>
           <w:szCs w:val="22"/>
         </w:rPr>
@@ -3320,6 +3370,7 @@
       <w:r>
         <w:rPr>
           <w:rFonts w:ascii="Calibri" w:hAnsi="Calibri"/>
+          <w:color w:val="A6A6A6" w:themeColor="background1" w:themeShade="A6"/>
           <w:sz w:val="22"/>
           <w:szCs w:val="22"/>
         </w:rPr>
@@ -3329,6 +3380,7 @@
       <w:r>
         <w:rPr>
           <w:rFonts w:ascii="Calibri" w:hAnsi="Calibri"/>
+          <w:color w:val="A6A6A6" w:themeColor="background1" w:themeShade="A6"/>
           <w:sz w:val="22"/>
           <w:szCs w:val="22"/>
         </w:rPr>
@@ -3337,6 +3389,7 @@
       <w:r>
         <w:rPr>
           <w:rFonts w:ascii="Calibri" w:hAnsi="Calibri"/>
+          <w:color w:val="A6A6A6" w:themeColor="background1" w:themeShade="A6"/>
           <w:sz w:val="22"/>
           <w:szCs w:val="22"/>
         </w:rPr>
@@ -3346,6 +3399,7 @@
       <w:r>
         <w:rPr>
           <w:rFonts w:ascii="Calibri" w:hAnsi="Calibri"/>
+          <w:color w:val="A6A6A6" w:themeColor="background1" w:themeShade="A6"/>
           <w:sz w:val="22"/>
           <w:szCs w:val="22"/>
         </w:rPr>
@@ -3355,6 +3409,7 @@
       <w:r>
         <w:rPr>
           <w:rFonts w:ascii="Calibri" w:hAnsi="Calibri"/>
+          <w:color w:val="A6A6A6" w:themeColor="background1" w:themeShade="A6"/>
           <w:sz w:val="22"/>
           <w:szCs w:val="22"/>
         </w:rPr>
@@ -3363,12 +3418,13 @@
     </w:p>
     <w:p>
       <w:pPr>
-        <w:pStyle w:val="Paragraphedeliste"/>
+        <w:pStyle w:val="ListParagraph"/>
         <w:spacing w:line="276" w:lineRule="auto"/>
         <w:ind w:left="360" w:right="48"/>
         <w:jc w:val="both"/>
         <w:rPr>
           <w:rFonts w:ascii="Calibri" w:hAnsi="Calibri"/>
+          <w:color w:val="A6A6A6" w:themeColor="background1" w:themeShade="A6"/>
           <w:sz w:val="22"/>
           <w:szCs w:val="22"/>
         </w:rPr>
@@ -3377,6 +3433,7 @@
         <w:rPr>
           <w:rFonts w:ascii="Calibri" w:hAnsi="Calibri"/>
           <w:b/>
+          <w:color w:val="A6A6A6" w:themeColor="background1" w:themeShade="A6"/>
           <w:sz w:val="22"/>
           <w:szCs w:val="22"/>
         </w:rPr>
@@ -3385,6 +3442,7 @@
       <w:r>
         <w:rPr>
           <w:rFonts w:ascii="Calibri" w:hAnsi="Calibri"/>
+          <w:color w:val="A6A6A6" w:themeColor="background1" w:themeShade="A6"/>
           <w:sz w:val="22"/>
           <w:szCs w:val="22"/>
         </w:rPr>
@@ -3394,6 +3452,7 @@
       <w:r>
         <w:rPr>
           <w:rFonts w:ascii="Calibri" w:hAnsi="Calibri"/>
+          <w:color w:val="A6A6A6" w:themeColor="background1" w:themeShade="A6"/>
           <w:sz w:val="22"/>
           <w:szCs w:val="22"/>
         </w:rPr>
@@ -3403,6 +3462,7 @@
       <w:r>
         <w:rPr>
           <w:rFonts w:ascii="Calibri" w:hAnsi="Calibri"/>
+          <w:color w:val="A6A6A6" w:themeColor="background1" w:themeShade="A6"/>
           <w:sz w:val="22"/>
           <w:szCs w:val="22"/>
         </w:rPr>
@@ -3412,6 +3472,7 @@
         <w:rPr>
           <w:rFonts w:ascii="Calibri" w:hAnsi="Calibri"/>
           <w:b/>
+          <w:color w:val="A6A6A6" w:themeColor="background1" w:themeShade="A6"/>
           <w:sz w:val="22"/>
           <w:szCs w:val="22"/>
         </w:rPr>
@@ -3420,6 +3481,7 @@
       <w:r>
         <w:rPr>
           <w:rFonts w:ascii="Calibri" w:hAnsi="Calibri"/>
+          <w:color w:val="A6A6A6" w:themeColor="background1" w:themeShade="A6"/>
           <w:sz w:val="22"/>
           <w:szCs w:val="22"/>
         </w:rPr>
@@ -3428,6 +3490,7 @@
       <w:r>
         <w:rPr>
           <w:rFonts w:ascii="Calibri" w:hAnsi="Calibri"/>
+          <w:color w:val="A6A6A6" w:themeColor="background1" w:themeShade="A6"/>
           <w:sz w:val="22"/>
           <w:szCs w:val="22"/>
         </w:rPr>
@@ -3436,6 +3499,7 @@
       <w:r>
         <w:rPr>
           <w:rFonts w:ascii="Calibri" w:hAnsi="Calibri"/>
+          <w:color w:val="A6A6A6" w:themeColor="background1" w:themeShade="A6"/>
           <w:sz w:val="22"/>
           <w:szCs w:val="22"/>
         </w:rPr>
@@ -3478,7 +3542,7 @@
     </w:p>
     <w:p>
       <w:pPr>
-        <w:pStyle w:val="Paragraphedeliste"/>
+        <w:pStyle w:val="ListParagraph"/>
         <w:numPr>
           <w:ilvl w:val="0"/>
           <w:numId w:val="20"/>
@@ -3533,7 +3597,7 @@
     </w:p>
     <w:p>
       <w:pPr>
-        <w:pStyle w:val="Paragraphedeliste"/>
+        <w:pStyle w:val="ListParagraph"/>
         <w:numPr>
           <w:ilvl w:val="0"/>
           <w:numId w:val="20"/>
@@ -3580,7 +3644,7 @@
     </w:p>
     <w:p>
       <w:pPr>
-        <w:pStyle w:val="Paragraphedeliste"/>
+        <w:pStyle w:val="ListParagraph"/>
         <w:numPr>
           <w:ilvl w:val="0"/>
           <w:numId w:val="20"/>
@@ -3657,7 +3721,7 @@
     </w:p>
     <w:p>
       <w:pPr>
-        <w:pStyle w:val="Paragraphedeliste"/>
+        <w:pStyle w:val="ListParagraph"/>
         <w:numPr>
           <w:ilvl w:val="0"/>
           <w:numId w:val="20"/>
@@ -3680,7 +3744,7 @@
     </w:p>
     <w:p>
       <w:pPr>
-        <w:pStyle w:val="Paragraphedeliste"/>
+        <w:pStyle w:val="ListParagraph"/>
         <w:numPr>
           <w:ilvl w:val="0"/>
           <w:numId w:val="20"/>
@@ -3742,7 +3806,7 @@
 </file>
 
 <file path=word/numbering.xml><?xml version="1.0" encoding="utf-8"?>
-<w:numbering xmlns:wpc="http://schemas.microsoft.com/office/word/2010/wordprocessingCanvas" xmlns:cx="http://schemas.microsoft.com/office/drawing/2014/chartex" xmlns:cx1="http://schemas.microsoft.com/office/drawing/2015/9/8/chartex" xmlns:mc="http://schemas.openxmlformats.org/markup-compatibility/2006" xmlns:o="urn:schemas-microsoft-com:office:office" xmlns:r="http://schemas.openxmlformats.org/officeDocument/2006/relationships" xmlns:m="http://schemas.openxmlformats.org/officeDocument/2006/math" xmlns:v="urn:schemas-microsoft-com:vml" xmlns:wp14="http://schemas.microsoft.com/office/word/2010/wordprocessingDrawing" xmlns:wp="http://schemas.openxmlformats.org/drawingml/2006/wordprocessingDrawing" xmlns:w10="urn:schemas-microsoft-com:office:word" xmlns:w="http://schemas.openxmlformats.org/wordprocessingml/2006/main" xmlns:w14="http://schemas.microsoft.com/office/word/2010/wordml" xmlns:w15="http://schemas.microsoft.com/office/word/2012/wordml" xmlns:w16se="http://schemas.microsoft.com/office/word/2015/wordml/symex" xmlns:wpg="http://schemas.microsoft.com/office/word/2010/wordprocessingGroup" xmlns:wpi="http://schemas.microsoft.com/office/word/2010/wordprocessingInk" xmlns:wne="http://schemas.microsoft.com/office/word/2006/wordml" xmlns:wps="http://schemas.microsoft.com/office/word/2010/wordprocessingShape" mc:Ignorable="w14 w15 w16se wp14">
+<w:numbering xmlns:wpc="http://schemas.microsoft.com/office/word/2010/wordprocessingCanvas" xmlns:cx="http://schemas.microsoft.com/office/drawing/2014/chartex" xmlns:cx1="http://schemas.microsoft.com/office/drawing/2015/9/8/chartex" xmlns:cx2="http://schemas.microsoft.com/office/drawing/2015/10/21/chartex" xmlns:cx3="http://schemas.microsoft.com/office/drawing/2016/5/9/chartex" xmlns:cx4="http://schemas.microsoft.com/office/drawing/2016/5/10/chartex" xmlns:cx5="http://schemas.microsoft.com/office/drawing/2016/5/11/chartex" xmlns:cx6="http://schemas.microsoft.com/office/drawing/2016/5/12/chartex" xmlns:cx7="http://schemas.microsoft.com/office/drawing/2016/5/13/chartex" xmlns:cx8="http://schemas.microsoft.com/office/drawing/2016/5/14/chartex" xmlns:mc="http://schemas.openxmlformats.org/markup-compatibility/2006" xmlns:aink="http://schemas.microsoft.com/office/drawing/2016/ink" xmlns:am3d="http://schemas.microsoft.com/office/drawing/2017/model3d" xmlns:o="urn:schemas-microsoft-com:office:office" xmlns:r="http://schemas.openxmlformats.org/officeDocument/2006/relationships" xmlns:m="http://schemas.openxmlformats.org/officeDocument/2006/math" xmlns:v="urn:schemas-microsoft-com:vml" xmlns:wp14="http://schemas.microsoft.com/office/word/2010/wordprocessingDrawing" xmlns:wp="http://schemas.openxmlformats.org/drawingml/2006/wordprocessingDrawing" xmlns:w10="urn:schemas-microsoft-com:office:word" xmlns:w="http://schemas.openxmlformats.org/wordprocessingml/2006/main" xmlns:w14="http://schemas.microsoft.com/office/word/2010/wordml" xmlns:w15="http://schemas.microsoft.com/office/word/2012/wordml" xmlns:w16cid="http://schemas.microsoft.com/office/word/2016/wordml/cid" xmlns:w16se="http://schemas.microsoft.com/office/word/2015/wordml/symex" xmlns:wpg="http://schemas.microsoft.com/office/word/2010/wordprocessingGroup" xmlns:wpi="http://schemas.microsoft.com/office/word/2010/wordprocessingInk" xmlns:wne="http://schemas.microsoft.com/office/word/2006/wordml" xmlns:wps="http://schemas.microsoft.com/office/word/2010/wordprocessingShape" mc:Ignorable="w14 w15 w16se w16cid wp14">
   <w:abstractNum w:abstractNumId="0" w15:restartNumberingAfterBreak="0">
     <w:nsid w:val="03B72802"/>
     <w:multiLevelType w:val="hybridMultilevel"/>
@@ -6105,7 +6169,7 @@
 </file>
 
 <file path=word/styles.xml><?xml version="1.0" encoding="utf-8"?>
-<w:styles xmlns:mc="http://schemas.openxmlformats.org/markup-compatibility/2006" xmlns:r="http://schemas.openxmlformats.org/officeDocument/2006/relationships" xmlns:w="http://schemas.openxmlformats.org/wordprocessingml/2006/main" xmlns:w14="http://schemas.microsoft.com/office/word/2010/wordml" xmlns:w15="http://schemas.microsoft.com/office/word/2012/wordml" xmlns:w16se="http://schemas.microsoft.com/office/word/2015/wordml/symex" mc:Ignorable="w14 w15 w16se">
+<w:styles xmlns:mc="http://schemas.openxmlformats.org/markup-compatibility/2006" xmlns:r="http://schemas.openxmlformats.org/officeDocument/2006/relationships" xmlns:w="http://schemas.openxmlformats.org/wordprocessingml/2006/main" xmlns:w14="http://schemas.microsoft.com/office/word/2010/wordml" xmlns:w15="http://schemas.microsoft.com/office/word/2012/wordml" xmlns:w16cid="http://schemas.microsoft.com/office/word/2016/wordml/cid" xmlns:w16se="http://schemas.microsoft.com/office/word/2015/wordml/symex" mc:Ignorable="w14 w15 w16se w16cid">
   <w:docDefaults>
     <w:rPrDefault>
       <w:rPr>
@@ -6115,7 +6179,7 @@
     </w:rPrDefault>
     <w:pPrDefault/>
   </w:docDefaults>
-  <w:latentStyles w:defLockedState="0" w:defUIPriority="0" w:defSemiHidden="0" w:defUnhideWhenUsed="0" w:defQFormat="0" w:count="371">
+  <w:latentStyles w:defLockedState="0" w:defUIPriority="0" w:defSemiHidden="0" w:defUnhideWhenUsed="0" w:defQFormat="0" w:count="375">
     <w:lsdException w:name="Normal" w:qFormat="1"/>
     <w:lsdException w:name="heading 1" w:qFormat="1"/>
     <w:lsdException w:name="heading 2" w:semiHidden="1" w:unhideWhenUsed="1" w:qFormat="1"/>
@@ -6131,7 +6195,11 @@
     <w:lsdException w:name="Subtitle" w:qFormat="1"/>
     <w:lsdException w:name="Strong" w:uiPriority="22" w:qFormat="1"/>
     <w:lsdException w:name="Emphasis" w:qFormat="1"/>
-    <w:lsdException w:name="Normal Table" w:semiHidden="1" w:unhideWhenUsed="1"/>
+    <w:lsdException w:name="HTML Preformatted" w:semiHidden="1" w:unhideWhenUsed="1"/>
+    <w:lsdException w:name="No List" w:semiHidden="1" w:unhideWhenUsed="1"/>
+    <w:lsdException w:name="Outline List 1" w:semiHidden="1" w:unhideWhenUsed="1"/>
+    <w:lsdException w:name="Outline List 2" w:semiHidden="1" w:unhideWhenUsed="1"/>
+    <w:lsdException w:name="Outline List 3" w:semiHidden="1" w:unhideWhenUsed="1"/>
     <w:lsdException w:name="Table Simple 1" w:semiHidden="1" w:unhideWhenUsed="1"/>
     <w:lsdException w:name="Table Simple 2" w:semiHidden="1" w:unhideWhenUsed="1"/>
     <w:lsdException w:name="Table Simple 3" w:semiHidden="1" w:unhideWhenUsed="1"/>
@@ -6170,10 +6238,8 @@
     <w:lsdException w:name="Table Elegant" w:semiHidden="1" w:unhideWhenUsed="1"/>
     <w:lsdException w:name="Table Professional" w:semiHidden="1" w:unhideWhenUsed="1"/>
     <w:lsdException w:name="Table Subtle 1" w:semiHidden="1" w:unhideWhenUsed="1"/>
-    <w:lsdException w:name="Table Subtle 2" w:semiHidden="1" w:unhideWhenUsed="1"/>
     <w:lsdException w:name="Table Web 1" w:semiHidden="1" w:unhideWhenUsed="1"/>
     <w:lsdException w:name="Table Web 2" w:semiHidden="1" w:unhideWhenUsed="1"/>
-    <w:lsdException w:name="Table Web 3" w:semiHidden="1" w:unhideWhenUsed="1"/>
     <w:lsdException w:name="Table Theme" w:semiHidden="1" w:unhideWhenUsed="1"/>
     <w:lsdException w:name="Placeholder Text" w:semiHidden="1" w:uiPriority="99"/>
     <w:lsdException w:name="No Spacing" w:uiPriority="1" w:qFormat="1"/>
@@ -6390,6 +6456,10 @@
     <w:lsdException w:name="List Table 5 Dark Accent 6" w:uiPriority="50"/>
     <w:lsdException w:name="List Table 6 Colorful Accent 6" w:uiPriority="51"/>
     <w:lsdException w:name="List Table 7 Colorful Accent 6" w:uiPriority="52"/>
+    <w:lsdException w:name="Mention" w:semiHidden="1" w:uiPriority="99" w:unhideWhenUsed="1"/>
+    <w:lsdException w:name="Smart Hyperlink" w:semiHidden="1" w:uiPriority="99" w:unhideWhenUsed="1"/>
+    <w:lsdException w:name="Hashtag" w:semiHidden="1" w:uiPriority="99" w:unhideWhenUsed="1"/>
+    <w:lsdException w:name="Unresolved Mention" w:semiHidden="1" w:uiPriority="99" w:unhideWhenUsed="1"/>
   </w:latentStyles>
   <w:style w:type="paragraph" w:default="1" w:styleId="Normal">
     <w:name w:val="Normal"/>
@@ -6400,7 +6470,7 @@
       <w:lang w:val="fr-FR" w:eastAsia="fr-FR"/>
     </w:rPr>
   </w:style>
-  <w:style w:type="paragraph" w:styleId="Titre1">
+  <w:style w:type="paragraph" w:styleId="Heading1">
     <w:name w:val="heading 1"/>
     <w:basedOn w:val="Normal"/>
     <w:next w:val="Normal"/>
@@ -6414,11 +6484,11 @@
       <w:b/>
     </w:rPr>
   </w:style>
-  <w:style w:type="paragraph" w:styleId="Titre4">
+  <w:style w:type="paragraph" w:styleId="Heading4">
     <w:name w:val="heading 4"/>
     <w:basedOn w:val="Normal"/>
     <w:next w:val="Normal"/>
-    <w:link w:val="Titre4Car"/>
+    <w:link w:val="Heading4Char"/>
     <w:semiHidden/>
     <w:unhideWhenUsed/>
     <w:qFormat/>
@@ -6436,13 +6506,13 @@
       <w:szCs w:val="28"/>
     </w:rPr>
   </w:style>
-  <w:style w:type="character" w:default="1" w:styleId="Policepardfaut">
+  <w:style w:type="character" w:default="1" w:styleId="DefaultParagraphFont">
     <w:name w:val="Default Paragraph Font"/>
     <w:uiPriority w:val="1"/>
     <w:semiHidden/>
     <w:unhideWhenUsed/>
   </w:style>
-  <w:style w:type="table" w:default="1" w:styleId="TableauNormal">
+  <w:style w:type="table" w:default="1" w:styleId="TableNormal">
     <w:name w:val="Normal Table"/>
     <w:uiPriority w:val="99"/>
     <w:semiHidden/>
@@ -6457,13 +6527,13 @@
       </w:tblCellMar>
     </w:tblPr>
   </w:style>
-  <w:style w:type="numbering" w:default="1" w:styleId="Aucuneliste">
+  <w:style w:type="numbering" w:default="1" w:styleId="NoList">
     <w:name w:val="No List"/>
     <w:uiPriority w:val="99"/>
     <w:semiHidden/>
     <w:unhideWhenUsed/>
   </w:style>
-  <w:style w:type="paragraph" w:styleId="Corpsdetexte">
+  <w:style w:type="paragraph" w:styleId="BodyText">
     <w:name w:val="Body Text"/>
     <w:basedOn w:val="Normal"/>
     <w:pPr>
@@ -6473,9 +6543,9 @@
       <w:b/>
     </w:rPr>
   </w:style>
-  <w:style w:type="character" w:customStyle="1" w:styleId="Titre4Car">
-    <w:name w:val="Titre 4 Car"/>
-    <w:link w:val="Titre4"/>
+  <w:style w:type="character" w:customStyle="1" w:styleId="Heading4Char">
+    <w:name w:val="Heading 4 Char"/>
+    <w:link w:val="Heading4"/>
     <w:semiHidden/>
     <w:rsid w:val="00CA023D"/>
     <w:rPr>
@@ -6487,9 +6557,9 @@
       <w:lang w:val="fr-FR" w:eastAsia="fr-FR"/>
     </w:rPr>
   </w:style>
-  <w:style w:type="table" w:styleId="Grilledutableau">
+  <w:style w:type="table" w:styleId="TableGrid">
     <w:name w:val="Table Grid"/>
-    <w:basedOn w:val="TableauNormal"/>
+    <w:basedOn w:val="TableNormal"/>
     <w:rsid w:val="00CA023D"/>
     <w:tblPr>
       <w:tblBorders>
@@ -6502,7 +6572,7 @@
       </w:tblBorders>
     </w:tblPr>
   </w:style>
-  <w:style w:type="character" w:styleId="lev">
+  <w:style w:type="character" w:styleId="Strong">
     <w:name w:val="Strong"/>
     <w:uiPriority w:val="22"/>
     <w:qFormat/>
@@ -6512,10 +6582,10 @@
       <w:bCs/>
     </w:rPr>
   </w:style>
-  <w:style w:type="paragraph" w:styleId="Textedebulles">
+  <w:style w:type="paragraph" w:styleId="BalloonText">
     <w:name w:val="Balloon Text"/>
     <w:basedOn w:val="Normal"/>
-    <w:link w:val="TextedebullesCar"/>
+    <w:link w:val="BalloonTextChar"/>
     <w:rsid w:val="006A5C22"/>
     <w:rPr>
       <w:rFonts w:ascii="Tahoma" w:hAnsi="Tahoma" w:cs="Tahoma"/>
@@ -6523,9 +6593,9 @@
       <w:szCs w:val="16"/>
     </w:rPr>
   </w:style>
-  <w:style w:type="character" w:customStyle="1" w:styleId="TextedebullesCar">
-    <w:name w:val="Texte de bulles Car"/>
-    <w:link w:val="Textedebulles"/>
+  <w:style w:type="character" w:customStyle="1" w:styleId="BalloonTextChar">
+    <w:name w:val="Balloon Text Char"/>
+    <w:link w:val="BalloonText"/>
     <w:rsid w:val="006A5C22"/>
     <w:rPr>
       <w:rFonts w:ascii="Tahoma" w:hAnsi="Tahoma" w:cs="Tahoma"/>
@@ -6534,7 +6604,7 @@
       <w:lang w:val="fr-FR" w:eastAsia="fr-FR"/>
     </w:rPr>
   </w:style>
-  <w:style w:type="paragraph" w:styleId="Paragraphedeliste">
+  <w:style w:type="paragraph" w:styleId="ListParagraph">
     <w:name w:val="List Paragraph"/>
     <w:basedOn w:val="Normal"/>
     <w:uiPriority w:val="34"/>

</xml_diff>